<commit_message>
Docs: small fix 2
</commit_message>
<xml_diff>
--- a/MD-80/Auto_Flight_and_DFGS.docx
+++ b/MD-80/Auto_Flight_and_DFGS.docx
@@ -117,7 +117,7 @@
           <w:sz w:val="24"/>
           <w:szCs w:val="24"/>
         </w:rPr>
-        <w:t>7/14/2025</w:t>
+        <w:t>10/20/2025</w:t>
       </w:r>
       <w:r>
         <w:rPr>
@@ -7055,13 +7055,7 @@
         <w:t xml:space="preserve">Knobs 7, 15, and 24 are multi-function knobs. A mouse or trackpad with a scroll wheel is required to use them. </w:t>
       </w:r>
       <w:r>
-        <w:t>The</w:t>
-      </w:r>
-      <w:r>
-        <w:t xml:space="preserve"> </w:t>
-      </w:r>
-      <w:r>
-        <w:t>2D panel version includes + and – clickspots for use if no scrolling is available on your device.</w:t>
+        <w:t>The 2D panel version includes + and – clickspots for use if no scrolling is available on your device.</w:t>
       </w:r>
     </w:p>
     <w:p>
@@ -7210,15 +7204,7 @@
         <w:t xml:space="preserve"> </w:t>
       </w:r>
       <w:r>
-        <w:t xml:space="preserve">SPD mode will not engage if the TRI is set to </w:t>
-      </w:r>
-      <w:proofErr w:type="spellStart"/>
-      <w:r>
-        <w:t>TO</w:t>
-      </w:r>
-      <w:proofErr w:type="spellEnd"/>
-      <w:r>
-        <w:t xml:space="preserve"> or TO </w:t>
+        <w:t xml:space="preserve">SPD mode will not engage if the TRI is set to TO or TO </w:t>
       </w:r>
       <w:r>
         <w:t>FLX</w:t>
@@ -7263,15 +7249,7 @@
         <w:t>MACH</w:t>
       </w:r>
       <w:r>
-        <w:t xml:space="preserve"> mode will not engage if the TRI is set to </w:t>
-      </w:r>
-      <w:proofErr w:type="spellStart"/>
-      <w:r>
-        <w:t>TO</w:t>
-      </w:r>
-      <w:proofErr w:type="spellEnd"/>
-      <w:r>
-        <w:t xml:space="preserve"> or TO </w:t>
+        <w:t xml:space="preserve"> mode will not engage if the TRI is set to TO or TO </w:t>
       </w:r>
       <w:r>
         <w:t>FLX</w:t>
@@ -7538,21 +7516,7 @@
         <w:rPr>
           <w:u w:val="single"/>
         </w:rPr>
-        <w:t xml:space="preserve"> (Auto </w:t>
-      </w:r>
-      <w:proofErr w:type="spellStart"/>
-      <w:r>
-        <w:rPr>
-          <w:u w:val="single"/>
-        </w:rPr>
-        <w:t>Throt</w:t>
-      </w:r>
-      <w:proofErr w:type="spellEnd"/>
-      <w:r>
-        <w:rPr>
-          <w:u w:val="single"/>
-        </w:rPr>
-        <w:t>)</w:t>
+        <w:t xml:space="preserve"> (Auto Throt)</w:t>
       </w:r>
       <w:r>
         <w:rPr>
@@ -9571,15 +9535,7 @@
         <w:t xml:space="preserve"> flaps </w:t>
       </w:r>
       <w:r>
-        <w:t xml:space="preserve">and ensure the TRI is set to </w:t>
-      </w:r>
-      <w:proofErr w:type="spellStart"/>
-      <w:r>
-        <w:t>TO</w:t>
-      </w:r>
-      <w:proofErr w:type="spellEnd"/>
-      <w:r>
-        <w:t xml:space="preserve"> or TO FLX mode</w:t>
+        <w:t>and ensure the TRI is set to TO or TO FLX mode</w:t>
       </w:r>
       <w:r>
         <w:t>, then p</w:t>
@@ -10464,15 +10420,6 @@
       </w:pPr>
       <w:r>
         <w:t>Monitor AP performance and be prepared to take over if system disconnects due to loss of ILS signal or malfunction.</w:t>
-      </w:r>
-      <w:r>
-        <w:t xml:space="preserve"> AP will </w:t>
-      </w:r>
-      <w:r>
-        <w:t>disengage</w:t>
-      </w:r>
-      <w:r>
-        <w:t xml:space="preserve"> 5 seconds after nose wheel touchdown.</w:t>
       </w:r>
     </w:p>
     <w:p/>

</xml_diff>